<commit_message>
Lab 4 doc final
</commit_message>
<xml_diff>
--- a/lab4/Documento_lab4.docx
+++ b/lab4/Documento_lab4.docx
@@ -52,13 +52,34 @@
     <w:p>
       <w:pPr>
         <w:jc w:val="center"/>
+        <w:rPr>
+          <w:b/>
+          <w:bCs/>
+          <w:i/>
+          <w:iCs/>
+          <w:u w:val="single"/>
+        </w:rPr>
       </w:pPr>
     </w:p>
     <w:p>
       <w:pPr>
         <w:jc w:val="both"/>
-      </w:pPr>
-      <w:r>
+        <w:rPr>
+          <w:b/>
+          <w:bCs/>
+          <w:i/>
+          <w:iCs/>
+          <w:u w:val="single"/>
+        </w:rPr>
+      </w:pPr>
+      <w:r>
+        <w:rPr>
+          <w:b/>
+          <w:bCs/>
+          <w:i/>
+          <w:iCs/>
+          <w:u w:val="single"/>
+        </w:rPr>
         <w:t xml:space="preserve">2.1 Escenarios de prueba </w:t>
       </w:r>
     </w:p>
@@ -1621,9 +1642,47 @@
         </w:drawing>
       </w:r>
     </w:p>
-    <w:p>
-      <w:pPr>
-        <w:jc w:val="center"/>
+    <w:p/>
+    <w:p>
+      <w:pPr>
+        <w:rPr>
+          <w:b/>
+          <w:bCs/>
+          <w:i/>
+          <w:iCs/>
+          <w:u w:val="single"/>
+        </w:rPr>
+      </w:pPr>
+      <w:r>
+        <w:rPr>
+          <w:b/>
+          <w:bCs/>
+          <w:i/>
+          <w:iCs/>
+          <w:u w:val="single"/>
+        </w:rPr>
+        <w:t xml:space="preserve">2.2 </w:t>
+      </w:r>
+      <w:r>
+        <w:rPr>
+          <w:b/>
+          <w:bCs/>
+          <w:i/>
+          <w:iCs/>
+          <w:u w:val="single"/>
+        </w:rPr>
+        <w:t>Párrafo corto</w:t>
+      </w:r>
+    </w:p>
+    <w:p>
+      <w:pPr>
+        <w:rPr>
+          <w:b/>
+          <w:bCs/>
+          <w:i/>
+          <w:iCs/>
+          <w:u w:val="single"/>
+        </w:rPr>
       </w:pPr>
     </w:p>
     <w:p>

</xml_diff>